<commit_message>
Finished all implemented tests
</commit_message>
<xml_diff>
--- a/Play game UAT.docx
+++ b/Play game UAT.docx
@@ -147,8 +147,6 @@
               </w:rPr>
               <w:t>Game-</w:t>
             </w:r>
-            <w:bookmarkStart w:id="0" w:name="_GoBack"/>
-            <w:bookmarkEnd w:id="0"/>
             <w:r>
               <w:rPr>
                 <w:sz w:val="24"/>
@@ -287,7 +285,21 @@
                 <w:sz w:val="24"/>
                 <w:szCs w:val="24"/>
               </w:rPr>
-              <w:t>User must of logged in or skipped login</w:t>
+              <w:t xml:space="preserve">User must of logged in or </w:t>
+            </w:r>
+            <w:r>
+              <w:rPr>
+                <w:sz w:val="24"/>
+                <w:szCs w:val="24"/>
+              </w:rPr>
+              <w:t xml:space="preserve">have </w:t>
+            </w:r>
+            <w:r>
+              <w:rPr>
+                <w:sz w:val="24"/>
+                <w:szCs w:val="24"/>
+              </w:rPr>
+              <w:t>skipped login</w:t>
             </w:r>
           </w:p>
           <w:p>
@@ -371,7 +383,7 @@
                 <w:sz w:val="24"/>
                 <w:szCs w:val="24"/>
               </w:rPr>
-              <w:t>preexisting</w:t>
+              <w:t>new</w:t>
             </w:r>
             <w:r>
               <w:rPr>
@@ -442,17 +454,15 @@
                 <w:sz w:val="24"/>
               </w:rPr>
             </w:pPr>
-          </w:p>
-          <w:p>
-            <w:pPr>
-              <w:pStyle w:val="bp"/>
+            <w:r>
               <w:rPr>
                 <w:b/>
                 <w:bCs/>
                 <w:color w:val="FF0000"/>
                 <w:sz w:val="24"/>
               </w:rPr>
-            </w:pPr>
+              <w:t>Menu screen not displaying correctly (green username text mostly hidden) not part of this test but worth noting</w:t>
+            </w:r>
           </w:p>
           <w:p>
             <w:pPr>
@@ -464,6 +474,15 @@
                 <w:sz w:val="24"/>
               </w:rPr>
             </w:pPr>
+            <w:r>
+              <w:rPr>
+                <w:b/>
+                <w:bCs/>
+                <w:color w:val="FF0000"/>
+                <w:sz w:val="24"/>
+              </w:rPr>
+              <w:t xml:space="preserve"> </w:t>
+            </w:r>
           </w:p>
         </w:tc>
       </w:tr>
@@ -758,7 +777,16 @@
               <w:pStyle w:val="RowHeadings"/>
               <w:spacing w:before="80" w:after="80"/>
               <w:jc w:val="center"/>
-            </w:pPr>
+              <w:rPr>
+                <w:color w:val="385623" w:themeColor="accent6" w:themeShade="80"/>
+              </w:rPr>
+            </w:pPr>
+            <w:r>
+              <w:rPr>
+                <w:color w:val="385623" w:themeColor="accent6" w:themeShade="80"/>
+              </w:rPr>
+              <w:t>P</w:t>
+            </w:r>
           </w:p>
         </w:tc>
         <w:tc>
@@ -785,18 +813,64 @@
         <w:pStyle w:val="bp"/>
         <w:spacing w:before="0" w:after="0"/>
       </w:pPr>
-    </w:p>
-    <w:p>
-      <w:pPr>
-        <w:pStyle w:val="bp"/>
-        <w:spacing w:before="0" w:after="0"/>
-      </w:pPr>
-    </w:p>
-    <w:p>
-      <w:pPr>
-        <w:pStyle w:val="bp"/>
-        <w:spacing w:before="0" w:after="0"/>
-      </w:pPr>
+      <w:r>
+        <w:rPr>
+          <w:noProof/>
+        </w:rPr>
+        <w:lastRenderedPageBreak/>
+        <w:pict>
+          <v:shapetype id="_x0000_t75" coordsize="21600,21600" o:spt="75" o:preferrelative="t" path="m@4@5l@4@11@9@11@9@5xe" filled="f" stroked="f">
+            <v:stroke joinstyle="miter"/>
+            <v:formulas>
+              <v:f eqn="if lineDrawn pixelLineWidth 0"/>
+              <v:f eqn="sum @0 1 0"/>
+              <v:f eqn="sum 0 0 @1"/>
+              <v:f eqn="prod @2 1 2"/>
+              <v:f eqn="prod @3 21600 pixelWidth"/>
+              <v:f eqn="prod @3 21600 pixelHeight"/>
+              <v:f eqn="sum @0 0 1"/>
+              <v:f eqn="prod @6 1 2"/>
+              <v:f eqn="prod @7 21600 pixelWidth"/>
+              <v:f eqn="sum @8 21600 0"/>
+              <v:f eqn="prod @7 21600 pixelHeight"/>
+              <v:f eqn="sum @10 21600 0"/>
+            </v:formulas>
+            <v:path o:extrusionok="f" gradientshapeok="t" o:connecttype="rect"/>
+            <o:lock v:ext="edit" aspectratio="t"/>
+          </v:shapetype>
+          <v:shape id="_x0000_s1026" type="#_x0000_t75" style="position:absolute;margin-left:294.75pt;margin-top:0;width:220.5pt;height:400.6pt;z-index:251659264;mso-position-horizontal-relative:margin;mso-position-vertical-relative:margin">
+            <v:imagedata r:id="rId7" o:title="2018-05-19_16-07-58"/>
+            <w10:wrap type="square" anchorx="margin" anchory="margin"/>
+          </v:shape>
+        </w:pict>
+      </w:r>
+      <w:r>
+        <w:pict>
+          <v:shape id="_x0000_i1025" type="#_x0000_t75" style="width:223.5pt;height:402.75pt">
+            <v:imagedata r:id="rId8" o:title="2018-05-19_17-41-37"/>
+          </v:shape>
+        </w:pict>
+      </w:r>
+    </w:p>
+    <w:p>
+      <w:pPr>
+        <w:pStyle w:val="bp"/>
+        <w:spacing w:before="0" w:after="0"/>
+      </w:pPr>
+    </w:p>
+    <w:p>
+      <w:pPr>
+        <w:pStyle w:val="bp"/>
+        <w:spacing w:before="0" w:after="0"/>
+      </w:pPr>
+      <w:r>
+        <w:t xml:space="preserve">Pressing new game button                                                                  Opens up game </w:t>
+      </w:r>
+      <w:proofErr w:type="spellStart"/>
+      <w:r>
+        <w:t>screem</w:t>
+      </w:r>
+      <w:proofErr w:type="spellEnd"/>
     </w:p>
     <w:p>
       <w:pPr>
@@ -888,7 +962,6 @@
               <w:rPr>
                 <w:b/>
               </w:rPr>
-              <w:lastRenderedPageBreak/>
               <w:t>Test Name</w:t>
             </w:r>
           </w:p>
@@ -983,21 +1056,7 @@
                 <w:sz w:val="24"/>
                 <w:szCs w:val="24"/>
               </w:rPr>
-              <w:t xml:space="preserve">Play </w:t>
-            </w:r>
-            <w:r>
-              <w:rPr>
-                <w:sz w:val="24"/>
-                <w:szCs w:val="24"/>
-              </w:rPr>
-              <w:t>Game-Play existing game</w:t>
-            </w:r>
-            <w:r>
-              <w:rPr>
-                <w:sz w:val="24"/>
-                <w:szCs w:val="24"/>
-              </w:rPr>
-              <w:t xml:space="preserve"> </w:t>
+              <w:t xml:space="preserve">Play Game-Play existing game </w:t>
             </w:r>
           </w:p>
         </w:tc>
@@ -1059,21 +1118,7 @@
                 <w:sz w:val="24"/>
                 <w:szCs w:val="24"/>
               </w:rPr>
-              <w:t>Check that user can choose to play a</w:t>
-            </w:r>
-            <w:r>
-              <w:rPr>
-                <w:sz w:val="24"/>
-                <w:szCs w:val="24"/>
-              </w:rPr>
-              <w:t>n existing</w:t>
-            </w:r>
-            <w:r>
-              <w:rPr>
-                <w:sz w:val="24"/>
-                <w:szCs w:val="24"/>
-              </w:rPr>
-              <w:t xml:space="preserve"> game</w:t>
+              <w:t>Check that user can choose to play an existing game</w:t>
             </w:r>
           </w:p>
           <w:p>
@@ -1269,6 +1314,26 @@
               <w:right w:val="single" w:sz="4" w:space="0" w:color="auto"/>
             </w:tcBorders>
           </w:tcPr>
+          <w:p>
+            <w:pPr>
+              <w:pStyle w:val="bp"/>
+              <w:rPr>
+                <w:b/>
+                <w:bCs/>
+                <w:color w:val="FF0000"/>
+                <w:sz w:val="24"/>
+              </w:rPr>
+            </w:pPr>
+            <w:r>
+              <w:rPr>
+                <w:b/>
+                <w:bCs/>
+                <w:color w:val="FF0000"/>
+                <w:sz w:val="24"/>
+              </w:rPr>
+              <w:t>Not implemented in the game yet</w:t>
+            </w:r>
+          </w:p>
           <w:p>
             <w:pPr>
               <w:pStyle w:val="bp"/>
@@ -1672,9 +1737,9 @@
         <w:pStyle w:val="bp"/>
         <w:spacing w:before="0" w:after="0"/>
         <w:sectPr>
-          <w:headerReference w:type="default" r:id="rId7"/>
-          <w:footerReference w:type="even" r:id="rId8"/>
-          <w:footerReference w:type="default" r:id="rId9"/>
+          <w:headerReference w:type="default" r:id="rId9"/>
+          <w:footerReference w:type="even" r:id="rId10"/>
+          <w:footerReference w:type="default" r:id="rId11"/>
           <w:type w:val="continuous"/>
           <w:pgSz w:w="15840" w:h="12240" w:orient="landscape" w:code="1"/>
           <w:pgMar w:top="1440" w:right="1440" w:bottom="1440" w:left="1440" w:header="720" w:footer="720" w:gutter="0"/>
@@ -2117,8 +2182,17 @@
               <w:rPr>
                 <w:b/>
                 <w:bCs/>
-              </w:rPr>
-            </w:pPr>
+                <w:color w:val="538135" w:themeColor="accent6" w:themeShade="BF"/>
+              </w:rPr>
+            </w:pPr>
+            <w:r>
+              <w:rPr>
+                <w:b/>
+                <w:bCs/>
+                <w:color w:val="538135" w:themeColor="accent6" w:themeShade="BF"/>
+              </w:rPr>
+              <w:t>Pass</w:t>
+            </w:r>
           </w:p>
         </w:tc>
       </w:tr>
@@ -2311,8 +2385,16 @@
               <w:spacing w:before="0" w:after="0"/>
               <w:rPr>
                 <w:b/>
-              </w:rPr>
-            </w:pPr>
+                <w:color w:val="538135" w:themeColor="accent6" w:themeShade="BF"/>
+              </w:rPr>
+            </w:pPr>
+            <w:r>
+              <w:rPr>
+                <w:b/>
+                <w:color w:val="538135" w:themeColor="accent6" w:themeShade="BF"/>
+              </w:rPr>
+              <w:t>p</w:t>
+            </w:r>
           </w:p>
         </w:tc>
         <w:tc>
@@ -2580,7 +2662,7 @@
               <w:rPr>
                 <w:color w:val="0000FF"/>
               </w:rPr>
-              <w:t>Question</w:t>
+              <w:t>How tall is Yoda</w:t>
             </w:r>
           </w:p>
         </w:tc>
@@ -2604,7 +2686,19 @@
               <w:rPr>
                 <w:color w:val="0000FF"/>
               </w:rPr>
-              <w:t xml:space="preserve">Answer 1 </w:t>
+              <w:t>0.66</w:t>
+            </w:r>
+            <w:r>
+              <w:rPr>
+                <w:color w:val="0000FF"/>
+              </w:rPr>
+              <w:t xml:space="preserve"> </w:t>
+            </w:r>
+            <w:r>
+              <w:rPr>
+                <w:color w:val="0000FF"/>
+              </w:rPr>
+              <w:t>m</w:t>
             </w:r>
           </w:p>
         </w:tc>
@@ -2625,7 +2719,7 @@
               <w:rPr>
                 <w:color w:val="0000FF"/>
               </w:rPr>
-              <w:t>Answer 2</w:t>
+              <w:t>1.2 m</w:t>
             </w:r>
           </w:p>
         </w:tc>
@@ -2649,7 +2743,7 @@
               <w:rPr>
                 <w:color w:val="6666FF"/>
               </w:rPr>
-              <w:t>Answer 3</w:t>
+              <w:t>1.0 m</w:t>
             </w:r>
           </w:p>
         </w:tc>
@@ -2670,13 +2764,7 @@
               <w:rPr>
                 <w:color w:val="0000FF"/>
               </w:rPr>
-              <w:t xml:space="preserve">Answer </w:t>
-            </w:r>
-            <w:r>
-              <w:rPr>
-                <w:color w:val="0000FF"/>
-              </w:rPr>
-              <w:t>4</w:t>
+              <w:t>0.5 m</w:t>
             </w:r>
           </w:p>
         </w:tc>
@@ -2714,24 +2802,82 @@
         <w:pStyle w:val="bp"/>
         <w:spacing w:before="0" w:after="0"/>
       </w:pPr>
-    </w:p>
-    <w:p>
-      <w:pPr>
-        <w:pStyle w:val="bp"/>
-        <w:spacing w:before="0" w:after="0"/>
-      </w:pPr>
-    </w:p>
-    <w:p>
-      <w:pPr>
-        <w:pStyle w:val="bp"/>
-        <w:spacing w:before="0" w:after="0"/>
-      </w:pPr>
-    </w:p>
-    <w:p>
-      <w:pPr>
-        <w:pStyle w:val="bp"/>
-        <w:spacing w:before="0" w:after="0"/>
-      </w:pPr>
+      <w:r>
+        <w:rPr>
+          <w:noProof/>
+          <w:lang w:val="en-AU" w:eastAsia="en-AU"/>
+        </w:rPr>
+        <w:lastRenderedPageBreak/>
+        <w:drawing>
+          <wp:inline distT="0" distB="0" distL="0" distR="0">
+            <wp:extent cx="2295525" cy="3886119"/>
+            <wp:effectExtent l="0" t="0" r="0" b="635"/>
+            <wp:docPr id="1" name="Picture 1" descr="C:\Users\Michelle\AppData\Local\Microsoft\Windows\INetCache\Content.Word\2018-05-19_17-51-18.png"/>
+            <wp:cNvGraphicFramePr>
+              <a:graphicFrameLocks xmlns:a="http://schemas.openxmlformats.org/drawingml/2006/main" noChangeAspect="1"/>
+            </wp:cNvGraphicFramePr>
+            <a:graphic xmlns:a="http://schemas.openxmlformats.org/drawingml/2006/main">
+              <a:graphicData uri="http://schemas.openxmlformats.org/drawingml/2006/picture">
+                <pic:pic xmlns:pic="http://schemas.openxmlformats.org/drawingml/2006/picture">
+                  <pic:nvPicPr>
+                    <pic:cNvPr id="0" name="Picture 4" descr="C:\Users\Michelle\AppData\Local\Microsoft\Windows\INetCache\Content.Word\2018-05-19_17-51-18.png"/>
+                    <pic:cNvPicPr>
+                      <a:picLocks noChangeAspect="1" noChangeArrowheads="1"/>
+                    </pic:cNvPicPr>
+                  </pic:nvPicPr>
+                  <pic:blipFill>
+                    <a:blip r:embed="rId12">
+                      <a:extLst>
+                        <a:ext uri="{28A0092B-C50C-407E-A947-70E740481C1C}">
+                          <a14:useLocalDpi xmlns:a14="http://schemas.microsoft.com/office/drawing/2010/main" val="0"/>
+                        </a:ext>
+                      </a:extLst>
+                    </a:blip>
+                    <a:srcRect/>
+                    <a:stretch>
+                      <a:fillRect/>
+                    </a:stretch>
+                  </pic:blipFill>
+                  <pic:spPr bwMode="auto">
+                    <a:xfrm>
+                      <a:off x="0" y="0"/>
+                      <a:ext cx="2320041" cy="3927622"/>
+                    </a:xfrm>
+                    <a:prstGeom prst="rect">
+                      <a:avLst/>
+                    </a:prstGeom>
+                    <a:noFill/>
+                    <a:ln>
+                      <a:noFill/>
+                    </a:ln>
+                  </pic:spPr>
+                </pic:pic>
+              </a:graphicData>
+            </a:graphic>
+          </wp:inline>
+        </w:drawing>
+      </w:r>
+    </w:p>
+    <w:p>
+      <w:pPr>
+        <w:pStyle w:val="bp"/>
+        <w:spacing w:before="0" w:after="0"/>
+      </w:pPr>
+    </w:p>
+    <w:p>
+      <w:pPr>
+        <w:pStyle w:val="bp"/>
+        <w:spacing w:before="0" w:after="0"/>
+      </w:pPr>
+    </w:p>
+    <w:p>
+      <w:pPr>
+        <w:pStyle w:val="bp"/>
+        <w:spacing w:before="0" w:after="0"/>
+      </w:pPr>
+      <w:r>
+        <w:t>Showing correct answer as green and score of 10</w:t>
+      </w:r>
     </w:p>
     <w:p>
       <w:pPr>
@@ -2818,6 +2964,7 @@
               <w:rPr>
                 <w:b/>
               </w:rPr>
+              <w:lastRenderedPageBreak/>
               <w:t>Test Name</w:t>
             </w:r>
           </w:p>
@@ -3164,6 +3311,7 @@
               <w:pStyle w:val="bp"/>
               <w:rPr>
                 <w:b/>
+                <w:color w:val="538135" w:themeColor="accent6" w:themeShade="BF"/>
               </w:rPr>
             </w:pPr>
             <w:r>
@@ -3192,8 +3340,17 @@
               <w:rPr>
                 <w:b/>
                 <w:bCs/>
-              </w:rPr>
-            </w:pPr>
+                <w:color w:val="538135" w:themeColor="accent6" w:themeShade="BF"/>
+              </w:rPr>
+            </w:pPr>
+            <w:r>
+              <w:rPr>
+                <w:b/>
+                <w:bCs/>
+                <w:color w:val="538135" w:themeColor="accent6" w:themeShade="BF"/>
+              </w:rPr>
+              <w:t>Pass</w:t>
+            </w:r>
           </w:p>
         </w:tc>
       </w:tr>
@@ -3375,6 +3532,9 @@
             <w:r>
               <w:t>10 points will be added to players score</w:t>
             </w:r>
+            <w:r>
+              <w:t xml:space="preserve"> and answer button turns green</w:t>
+            </w:r>
           </w:p>
         </w:tc>
         <w:tc>
@@ -3387,8 +3547,16 @@
               <w:spacing w:before="0" w:after="0"/>
               <w:rPr>
                 <w:b/>
-              </w:rPr>
-            </w:pPr>
+                <w:color w:val="538135" w:themeColor="accent6" w:themeShade="BF"/>
+              </w:rPr>
+            </w:pPr>
+            <w:r>
+              <w:rPr>
+                <w:b/>
+                <w:color w:val="538135" w:themeColor="accent6" w:themeShade="BF"/>
+              </w:rPr>
+              <w:t>p</w:t>
+            </w:r>
           </w:p>
         </w:tc>
         <w:tc>
@@ -3641,6 +3809,7 @@
             <w:tcW w:w="2417" w:type="dxa"/>
             <w:tcBorders>
               <w:top w:val="single" w:sz="4" w:space="0" w:color="auto"/>
+              <w:bottom w:val="single" w:sz="4" w:space="0" w:color="auto"/>
             </w:tcBorders>
             <w:shd w:val="clear" w:color="auto" w:fill="E0E0E0"/>
           </w:tcPr>
@@ -3656,7 +3825,7 @@
               <w:rPr>
                 <w:color w:val="0000FF"/>
               </w:rPr>
-              <w:t>Question</w:t>
+              <w:t>What is the name of the protocol droid that greets Qui-Gon and Obi-Wan on the Trade Federation flagship?</w:t>
             </w:r>
           </w:p>
         </w:tc>
@@ -3665,6 +3834,7 @@
             <w:tcW w:w="1921" w:type="dxa"/>
             <w:tcBorders>
               <w:top w:val="single" w:sz="4" w:space="0" w:color="auto"/>
+              <w:bottom w:val="single" w:sz="4" w:space="0" w:color="auto"/>
             </w:tcBorders>
             <w:shd w:val="clear" w:color="auto" w:fill="auto"/>
           </w:tcPr>
@@ -3680,7 +3850,7 @@
               <w:rPr>
                 <w:color w:val="0000FF"/>
               </w:rPr>
-              <w:t>Correct answer</w:t>
+              <w:t>TC-14</w:t>
             </w:r>
           </w:p>
         </w:tc>
@@ -3689,6 +3859,7 @@
             <w:tcW w:w="2153" w:type="dxa"/>
             <w:tcBorders>
               <w:top w:val="single" w:sz="4" w:space="0" w:color="auto"/>
+              <w:bottom w:val="single" w:sz="4" w:space="0" w:color="auto"/>
             </w:tcBorders>
             <w:shd w:val="clear" w:color="auto" w:fill="auto"/>
           </w:tcPr>
@@ -3696,6 +3867,146 @@
             <w:pPr>
               <w:pStyle w:val="bp"/>
               <w:spacing w:before="0" w:after="0"/>
+              <w:rPr>
+                <w:color w:val="0000FF"/>
+              </w:rPr>
+            </w:pPr>
+            <w:r>
+              <w:rPr>
+                <w:color w:val="0000FF"/>
+              </w:rPr>
+              <w:t>Score 20</w:t>
+            </w:r>
+          </w:p>
+        </w:tc>
+        <w:tc>
+          <w:tcPr>
+            <w:tcW w:w="2153" w:type="dxa"/>
+            <w:tcBorders>
+              <w:top w:val="single" w:sz="4" w:space="0" w:color="auto"/>
+              <w:bottom w:val="single" w:sz="4" w:space="0" w:color="auto"/>
+            </w:tcBorders>
+            <w:shd w:val="clear" w:color="auto" w:fill="auto"/>
+          </w:tcPr>
+          <w:p>
+            <w:pPr>
+              <w:pStyle w:val="bp"/>
+              <w:spacing w:before="0" w:after="0"/>
+            </w:pPr>
+          </w:p>
+        </w:tc>
+        <w:tc>
+          <w:tcPr>
+            <w:tcW w:w="2153" w:type="dxa"/>
+            <w:tcBorders>
+              <w:top w:val="single" w:sz="4" w:space="0" w:color="auto"/>
+              <w:bottom w:val="single" w:sz="4" w:space="0" w:color="auto"/>
+            </w:tcBorders>
+            <w:shd w:val="clear" w:color="auto" w:fill="auto"/>
+          </w:tcPr>
+          <w:p>
+            <w:pPr>
+              <w:pStyle w:val="bp"/>
+              <w:spacing w:before="0" w:after="0"/>
+            </w:pPr>
+          </w:p>
+        </w:tc>
+        <w:tc>
+          <w:tcPr>
+            <w:tcW w:w="2153" w:type="dxa"/>
+            <w:tcBorders>
+              <w:top w:val="single" w:sz="4" w:space="0" w:color="auto"/>
+              <w:bottom w:val="single" w:sz="4" w:space="0" w:color="auto"/>
+            </w:tcBorders>
+            <w:shd w:val="clear" w:color="auto" w:fill="auto"/>
+          </w:tcPr>
+          <w:p>
+            <w:pPr>
+              <w:pStyle w:val="bp"/>
+              <w:spacing w:before="0" w:after="0"/>
+            </w:pPr>
+          </w:p>
+        </w:tc>
+      </w:tr>
+      <w:tr>
+        <w:tc>
+          <w:tcPr>
+            <w:tcW w:w="2417" w:type="dxa"/>
+            <w:tcBorders>
+              <w:top w:val="single" w:sz="4" w:space="0" w:color="auto"/>
+            </w:tcBorders>
+            <w:shd w:val="clear" w:color="auto" w:fill="E0E0E0"/>
+          </w:tcPr>
+          <w:p>
+            <w:pPr>
+              <w:pStyle w:val="bp"/>
+              <w:spacing w:before="0" w:after="0"/>
+              <w:rPr>
+                <w:color w:val="0000FF"/>
+              </w:rPr>
+            </w:pPr>
+            <w:r>
+              <w:rPr>
+                <w:color w:val="0000FF"/>
+              </w:rPr>
+              <w:t>How tall is Yoda?</w:t>
+            </w:r>
+          </w:p>
+        </w:tc>
+        <w:tc>
+          <w:tcPr>
+            <w:tcW w:w="1921" w:type="dxa"/>
+            <w:tcBorders>
+              <w:top w:val="single" w:sz="4" w:space="0" w:color="auto"/>
+            </w:tcBorders>
+            <w:shd w:val="clear" w:color="auto" w:fill="auto"/>
+          </w:tcPr>
+          <w:p>
+            <w:pPr>
+              <w:pStyle w:val="bp"/>
+              <w:spacing w:before="0" w:after="0"/>
+              <w:rPr>
+                <w:color w:val="0000FF"/>
+              </w:rPr>
+            </w:pPr>
+            <w:r>
+              <w:rPr>
+                <w:color w:val="0000FF"/>
+              </w:rPr>
+              <w:t>0.66</w:t>
+            </w:r>
+          </w:p>
+        </w:tc>
+        <w:tc>
+          <w:tcPr>
+            <w:tcW w:w="2153" w:type="dxa"/>
+            <w:tcBorders>
+              <w:top w:val="single" w:sz="4" w:space="0" w:color="auto"/>
+            </w:tcBorders>
+            <w:shd w:val="clear" w:color="auto" w:fill="auto"/>
+          </w:tcPr>
+          <w:p>
+            <w:pPr>
+              <w:pStyle w:val="bp"/>
+              <w:spacing w:before="0" w:after="0"/>
+              <w:rPr>
+                <w:color w:val="0000FF"/>
+              </w:rPr>
+            </w:pPr>
+            <w:r>
+              <w:rPr>
+                <w:color w:val="0000FF"/>
+              </w:rPr>
+              <w:t>Score 30</w:t>
+            </w:r>
+          </w:p>
+          <w:p>
+            <w:pPr>
+              <w:pStyle w:val="bp"/>
+              <w:spacing w:before="0" w:after="0"/>
+              <w:rPr>
+                <w:color w:val="0000FF"/>
+              </w:rPr>
             </w:pPr>
           </w:p>
         </w:tc>
@@ -3775,6 +4086,31 @@
         <w:pStyle w:val="bp"/>
         <w:spacing w:before="0" w:after="0"/>
       </w:pPr>
+      <w:r>
+        <w:rPr>
+          <w:noProof/>
+        </w:rPr>
+        <w:lastRenderedPageBreak/>
+        <w:pict>
+          <v:shape id="_x0000_s1028" type="#_x0000_t75" style="position:absolute;margin-left:297.75pt;margin-top:0;width:184.5pt;height:309.85pt;z-index:251661312;mso-position-horizontal-relative:margin;mso-position-vertical-relative:margin">
+            <v:imagedata r:id="rId13" o:title="2018-05-19_17-51-24"/>
+            <w10:wrap type="square" anchorx="margin" anchory="margin"/>
+          </v:shape>
+        </w:pict>
+      </w:r>
+      <w:r>
+        <w:rPr>
+          <w:b/>
+          <w:bCs/>
+          <w:noProof/>
+          <w:lang w:val="en-AU" w:eastAsia="en-AU"/>
+        </w:rPr>
+        <w:pict>
+          <v:shape id="_x0000_i1026" type="#_x0000_t75" style="width:192pt;height:313.5pt">
+            <v:imagedata r:id="rId14" o:title="2018-05-19_17-51-22"/>
+          </v:shape>
+        </w:pict>
+      </w:r>
     </w:p>
     <w:p>
       <w:pPr>
@@ -3849,6 +4185,7 @@
               <w:rPr>
                 <w:b/>
               </w:rPr>
+              <w:lastRenderedPageBreak/>
               <w:t>Test Name</w:t>
             </w:r>
           </w:p>
@@ -4061,7 +4398,7 @@
               <w:pStyle w:val="bp"/>
             </w:pPr>
             <w:r>
-              <w:t xml:space="preserve">User must have chosen either a pre-existing game or a new game </w:t>
+              <w:t xml:space="preserve">User must have chosen a new game </w:t>
             </w:r>
           </w:p>
           <w:p>
@@ -4125,7 +4462,10 @@
               <w:t xml:space="preserve">Players score should </w:t>
             </w:r>
             <w:r>
-              <w:t>decrease 3</w:t>
+              <w:t xml:space="preserve">decrease </w:t>
+            </w:r>
+            <w:r>
+              <w:t>5</w:t>
             </w:r>
             <w:r>
               <w:t xml:space="preserve"> points every </w:t>
@@ -4453,6 +4793,9 @@
             </w:r>
             <w:r>
               <w:t xml:space="preserve"> players score</w:t>
+            </w:r>
+            <w:r>
+              <w:t xml:space="preserve"> and wrong answer turns red with correct answer being shown to player by turning green</w:t>
             </w:r>
           </w:p>
         </w:tc>
@@ -4759,13 +5102,7 @@
               <w:rPr>
                 <w:color w:val="0000FF"/>
               </w:rPr>
-              <w:t>Inc</w:t>
-            </w:r>
-            <w:r>
-              <w:rPr>
-                <w:color w:val="0000FF"/>
-              </w:rPr>
-              <w:t>orrect answer</w:t>
+              <w:t>Incorrect answer</w:t>
             </w:r>
           </w:p>
         </w:tc>
@@ -4831,6 +5168,106 @@
         </w:tc>
       </w:tr>
     </w:tbl>
+    <w:p>
+      <w:pPr>
+        <w:pStyle w:val="bp"/>
+        <w:spacing w:before="0" w:after="0"/>
+      </w:pPr>
+    </w:p>
+    <w:p>
+      <w:pPr>
+        <w:pStyle w:val="bp"/>
+        <w:spacing w:before="0" w:after="0"/>
+      </w:pPr>
+    </w:p>
+    <w:p>
+      <w:pPr>
+        <w:pStyle w:val="bp"/>
+        <w:spacing w:before="0" w:after="0"/>
+      </w:pPr>
+    </w:p>
+    <w:p>
+      <w:pPr>
+        <w:pStyle w:val="bp"/>
+        <w:spacing w:before="0" w:after="0"/>
+      </w:pPr>
+      <w:r>
+        <w:rPr>
+          <w:noProof/>
+          <w:lang w:val="en-AU" w:eastAsia="en-AU"/>
+        </w:rPr>
+        <w:lastRenderedPageBreak/>
+        <w:drawing>
+          <wp:inline distT="0" distB="0" distL="0" distR="0">
+            <wp:extent cx="2437765" cy="4038600"/>
+            <wp:effectExtent l="0" t="0" r="635" b="0"/>
+            <wp:docPr id="2" name="Picture 2" descr="C:\Users\Michelle\AppData\Local\Microsoft\Windows\INetCache\Content.Word\2018-05-21_14-01-23.jpg"/>
+            <wp:cNvGraphicFramePr>
+              <a:graphicFrameLocks xmlns:a="http://schemas.openxmlformats.org/drawingml/2006/main" noChangeAspect="1"/>
+            </wp:cNvGraphicFramePr>
+            <a:graphic xmlns:a="http://schemas.openxmlformats.org/drawingml/2006/main">
+              <a:graphicData uri="http://schemas.openxmlformats.org/drawingml/2006/picture">
+                <pic:pic xmlns:pic="http://schemas.openxmlformats.org/drawingml/2006/picture">
+                  <pic:nvPicPr>
+                    <pic:cNvPr id="0" name="Picture 5" descr="C:\Users\Michelle\AppData\Local\Microsoft\Windows\INetCache\Content.Word\2018-05-21_14-01-23.jpg"/>
+                    <pic:cNvPicPr>
+                      <a:picLocks noChangeAspect="1" noChangeArrowheads="1"/>
+                    </pic:cNvPicPr>
+                  </pic:nvPicPr>
+                  <pic:blipFill>
+                    <a:blip r:embed="rId15">
+                      <a:extLst>
+                        <a:ext uri="{28A0092B-C50C-407E-A947-70E740481C1C}">
+                          <a14:useLocalDpi xmlns:a14="http://schemas.microsoft.com/office/drawing/2010/main" val="0"/>
+                        </a:ext>
+                      </a:extLst>
+                    </a:blip>
+                    <a:srcRect/>
+                    <a:stretch>
+                      <a:fillRect/>
+                    </a:stretch>
+                  </pic:blipFill>
+                  <pic:spPr bwMode="auto">
+                    <a:xfrm>
+                      <a:off x="0" y="0"/>
+                      <a:ext cx="2451264" cy="4060964"/>
+                    </a:xfrm>
+                    <a:prstGeom prst="rect">
+                      <a:avLst/>
+                    </a:prstGeom>
+                    <a:noFill/>
+                    <a:ln>
+                      <a:noFill/>
+                    </a:ln>
+                  </pic:spPr>
+                </pic:pic>
+              </a:graphicData>
+            </a:graphic>
+          </wp:inline>
+        </w:drawing>
+      </w:r>
+    </w:p>
+    <w:p>
+      <w:pPr>
+        <w:pStyle w:val="bp"/>
+        <w:spacing w:before="0" w:after="0"/>
+      </w:pPr>
+    </w:p>
+    <w:p>
+      <w:pPr>
+        <w:pStyle w:val="bp"/>
+        <w:spacing w:before="0" w:after="0"/>
+      </w:pPr>
+    </w:p>
+    <w:p>
+      <w:pPr>
+        <w:pStyle w:val="bp"/>
+        <w:spacing w:before="0" w:after="0"/>
+      </w:pPr>
+      <w:r>
+        <w:t>Wong answer shown red -5 points score and correct answer shown in green</w:t>
+      </w:r>
+    </w:p>
     <w:p>
       <w:pPr>
         <w:pStyle w:val="bp"/>
@@ -4967,10 +5404,7 @@
               <w:spacing w:before="0" w:after="0"/>
             </w:pPr>
             <w:r>
-              <w:t>Play game</w:t>
-            </w:r>
-            <w:r>
-              <w:t xml:space="preserve"> </w:t>
+              <w:t xml:space="preserve">Play game </w:t>
             </w:r>
           </w:p>
         </w:tc>
@@ -5615,53 +6049,1021 @@
         <w:pStyle w:val="bp"/>
         <w:spacing w:before="0" w:after="0"/>
       </w:pPr>
-    </w:p>
-    <w:p>
-      <w:pPr>
-        <w:pStyle w:val="bp"/>
-        <w:spacing w:before="0" w:after="0"/>
-      </w:pPr>
-    </w:p>
-    <w:p>
-      <w:pPr>
-        <w:pStyle w:val="bp"/>
-        <w:spacing w:before="0" w:after="0"/>
-      </w:pPr>
-    </w:p>
-    <w:p>
-      <w:pPr>
-        <w:pStyle w:val="bp"/>
-        <w:spacing w:before="0" w:after="0"/>
-      </w:pPr>
-    </w:p>
-    <w:p>
-      <w:pPr>
-        <w:pStyle w:val="bp"/>
-        <w:spacing w:before="0" w:after="0"/>
-      </w:pPr>
-    </w:p>
-    <w:p>
-      <w:pPr>
-        <w:pStyle w:val="bp"/>
-        <w:spacing w:before="0" w:after="0"/>
-      </w:pPr>
-    </w:p>
-    <w:p>
-      <w:pPr>
-        <w:pStyle w:val="bp"/>
-        <w:spacing w:before="0" w:after="0"/>
-      </w:pPr>
-    </w:p>
-    <w:p>
-      <w:pPr>
-        <w:pStyle w:val="bp"/>
-        <w:spacing w:before="0" w:after="0"/>
-      </w:pPr>
-    </w:p>
-    <w:p>
-      <w:pPr>
-        <w:pStyle w:val="bp"/>
-        <w:spacing w:before="0" w:after="0"/>
+      <w:r>
+        <w:rPr>
+          <w:noProof/>
+        </w:rPr>
+        <w:lastRenderedPageBreak/>
+        <w:pict>
+          <v:shape id="_x0000_s1031" type="#_x0000_t75" style="position:absolute;margin-left:272.25pt;margin-top:0;width:227.25pt;height:380.25pt;z-index:251663360;mso-position-horizontal-relative:margin;mso-position-vertical-relative:margin">
+            <v:imagedata r:id="rId16" o:title="2018-05-19_17-51-18"/>
+            <w10:wrap type="square" anchorx="margin" anchory="margin"/>
+          </v:shape>
+        </w:pict>
+      </w:r>
+      <w:r>
+        <w:pict>
+          <v:shape id="_x0000_i1027" type="#_x0000_t75" style="width:231.75pt;height:381.75pt">
+            <v:imagedata r:id="rId17" o:title="2018-05-19_17-51-12"/>
+          </v:shape>
+        </w:pict>
+      </w:r>
+    </w:p>
+    <w:p>
+      <w:pPr>
+        <w:pStyle w:val="bp"/>
+        <w:spacing w:before="0" w:after="0"/>
+      </w:pPr>
+    </w:p>
+    <w:p>
+      <w:pPr>
+        <w:pStyle w:val="bp"/>
+        <w:spacing w:before="0" w:after="0"/>
+      </w:pPr>
+    </w:p>
+    <w:p>
+      <w:pPr>
+        <w:pStyle w:val="bp"/>
+        <w:spacing w:before="0" w:after="0"/>
+      </w:pPr>
+      <w:r>
+        <w:t>Timer bar green nearly full                                                              Timer bar less and turned red</w:t>
+      </w:r>
+    </w:p>
+    <w:p>
+      <w:pPr>
+        <w:pStyle w:val="bp"/>
+        <w:spacing w:before="0" w:after="0"/>
+      </w:pPr>
+    </w:p>
+    <w:p>
+      <w:pPr>
+        <w:pStyle w:val="bp"/>
+        <w:spacing w:before="0" w:after="0"/>
+      </w:pPr>
+    </w:p>
+    <w:p>
+      <w:pPr>
+        <w:pStyle w:val="bp"/>
+        <w:spacing w:before="0" w:after="0"/>
+      </w:pPr>
+    </w:p>
+    <w:p>
+      <w:pPr>
+        <w:pStyle w:val="bp"/>
+        <w:spacing w:before="0" w:after="0"/>
+      </w:pPr>
+    </w:p>
+    <w:p>
+      <w:pPr>
+        <w:pStyle w:val="bp"/>
+        <w:spacing w:before="0" w:after="0"/>
+      </w:pPr>
+      <w:r>
+        <w:rPr>
+          <w:noProof/>
+        </w:rPr>
+        <w:pict>
+          <v:shape id="_x0000_s1033" type="#_x0000_t75" style="position:absolute;margin-left:303pt;margin-top:14.25pt;width:199.45pt;height:367.6pt;z-index:251667456;mso-position-horizontal-relative:margin;mso-position-vertical-relative:margin">
+            <v:imagedata r:id="rId13" o:title="2018-05-19_17-51-24"/>
+            <w10:wrap type="square" anchorx="margin" anchory="margin"/>
+          </v:shape>
+        </w:pict>
+      </w:r>
+      <w:r>
+        <w:pict>
+          <v:shape id="_x0000_i1028" type="#_x0000_t75" style="width:200.25pt;height:369.75pt">
+            <v:imagedata r:id="rId14" o:title="2018-05-19_17-51-22"/>
+          </v:shape>
+        </w:pict>
+      </w:r>
+    </w:p>
+    <w:p>
+      <w:pPr>
+        <w:pStyle w:val="bp"/>
+        <w:spacing w:before="0" w:after="0"/>
+      </w:pPr>
+    </w:p>
+    <w:p>
+      <w:pPr>
+        <w:pStyle w:val="bp"/>
+        <w:spacing w:before="0" w:after="0"/>
+      </w:pPr>
+      <w:r>
+        <w:t>Timer red and less still on both screenshots</w:t>
+      </w:r>
+    </w:p>
+    <w:p>
+      <w:pPr>
+        <w:pStyle w:val="bp"/>
+        <w:spacing w:before="0" w:after="0"/>
+      </w:pPr>
+      <w:r>
+        <w:rPr>
+          <w:noProof/>
+        </w:rPr>
+        <w:lastRenderedPageBreak/>
+        <w:pict>
+          <v:shape id="_x0000_s1034" type="#_x0000_t75" style="position:absolute;margin-left:282.75pt;margin-top:12pt;width:3in;height:362.35pt;z-index:251669504;mso-position-horizontal-relative:margin;mso-position-vertical-relative:margin">
+            <v:imagedata r:id="rId18" o:title="2018-05-21_15-09-15"/>
+            <w10:wrap type="square" anchorx="margin" anchory="margin"/>
+          </v:shape>
+        </w:pict>
+      </w:r>
+      <w:r>
+        <w:rPr>
+          <w:noProof/>
+        </w:rPr>
+        <w:pict>
+          <v:shape id="_x0000_s1032" type="#_x0000_t75" style="position:absolute;margin-left:23.25pt;margin-top:12pt;width:206.3pt;height:362.35pt;z-index:251665408;mso-position-horizontal-relative:margin;mso-position-vertical-relative:margin">
+            <v:imagedata r:id="rId19" o:title="2018-05-19_17-51-27"/>
+            <w10:wrap type="square" anchorx="margin" anchory="margin"/>
+          </v:shape>
+        </w:pict>
+      </w:r>
+    </w:p>
+    <w:p>
+      <w:pPr>
+        <w:pStyle w:val="bp"/>
+        <w:spacing w:before="0" w:after="0"/>
+      </w:pPr>
+    </w:p>
+    <w:p>
+      <w:pPr>
+        <w:pStyle w:val="bp"/>
+        <w:spacing w:before="0" w:after="0"/>
+      </w:pPr>
+    </w:p>
+    <w:p>
+      <w:pPr>
+        <w:pStyle w:val="bp"/>
+        <w:spacing w:before="0" w:after="0"/>
+      </w:pPr>
+    </w:p>
+    <w:p>
+      <w:pPr>
+        <w:pStyle w:val="bp"/>
+        <w:spacing w:before="0" w:after="0"/>
+      </w:pPr>
+    </w:p>
+    <w:p>
+      <w:pPr>
+        <w:pStyle w:val="bp"/>
+        <w:spacing w:before="0" w:after="0"/>
+      </w:pPr>
+    </w:p>
+    <w:p>
+      <w:pPr>
+        <w:pStyle w:val="bp"/>
+        <w:spacing w:before="0" w:after="0"/>
+      </w:pPr>
+    </w:p>
+    <w:p>
+      <w:pPr>
+        <w:pStyle w:val="bp"/>
+        <w:spacing w:before="0" w:after="0"/>
+      </w:pPr>
+    </w:p>
+    <w:p>
+      <w:pPr>
+        <w:pStyle w:val="bp"/>
+        <w:spacing w:before="0" w:after="0"/>
+      </w:pPr>
+    </w:p>
+    <w:p>
+      <w:pPr>
+        <w:pStyle w:val="bp"/>
+        <w:spacing w:before="0" w:after="0"/>
+      </w:pPr>
+    </w:p>
+    <w:p>
+      <w:pPr>
+        <w:pStyle w:val="bp"/>
+        <w:spacing w:before="0" w:after="0"/>
+      </w:pPr>
+    </w:p>
+    <w:p>
+      <w:pPr>
+        <w:pStyle w:val="bp"/>
+        <w:spacing w:before="0" w:after="0"/>
+      </w:pPr>
+    </w:p>
+    <w:p>
+      <w:pPr>
+        <w:pStyle w:val="bp"/>
+        <w:spacing w:before="0" w:after="0"/>
+      </w:pPr>
+    </w:p>
+    <w:p>
+      <w:pPr>
+        <w:pStyle w:val="bp"/>
+        <w:spacing w:before="0" w:after="0"/>
+      </w:pPr>
+    </w:p>
+    <w:p>
+      <w:pPr>
+        <w:pStyle w:val="bp"/>
+        <w:spacing w:before="0" w:after="0"/>
+      </w:pPr>
+    </w:p>
+    <w:p>
+      <w:pPr>
+        <w:pStyle w:val="bp"/>
+        <w:spacing w:before="0" w:after="0"/>
+      </w:pPr>
+    </w:p>
+    <w:p>
+      <w:pPr>
+        <w:pStyle w:val="bp"/>
+        <w:spacing w:before="0" w:after="0"/>
+      </w:pPr>
+    </w:p>
+    <w:p>
+      <w:pPr>
+        <w:pStyle w:val="bp"/>
+        <w:spacing w:before="0" w:after="0"/>
+      </w:pPr>
+    </w:p>
+    <w:p>
+      <w:pPr>
+        <w:pStyle w:val="bp"/>
+        <w:spacing w:before="0" w:after="0"/>
+      </w:pPr>
+    </w:p>
+    <w:p>
+      <w:pPr>
+        <w:pStyle w:val="bp"/>
+        <w:spacing w:before="0" w:after="0"/>
+      </w:pPr>
+    </w:p>
+    <w:p>
+      <w:pPr>
+        <w:pStyle w:val="bp"/>
+        <w:spacing w:before="0" w:after="0"/>
+      </w:pPr>
+    </w:p>
+    <w:p>
+      <w:pPr>
+        <w:pStyle w:val="bp"/>
+        <w:spacing w:before="0" w:after="0"/>
+      </w:pPr>
+    </w:p>
+    <w:p>
+      <w:pPr>
+        <w:pStyle w:val="bp"/>
+        <w:spacing w:before="0" w:after="0"/>
+      </w:pPr>
+    </w:p>
+    <w:p>
+      <w:pPr>
+        <w:pStyle w:val="bp"/>
+        <w:spacing w:before="0" w:after="0"/>
+      </w:pPr>
+    </w:p>
+    <w:p>
+      <w:pPr>
+        <w:pStyle w:val="bp"/>
+        <w:spacing w:before="0" w:after="0"/>
+      </w:pPr>
+    </w:p>
+    <w:p>
+      <w:pPr>
+        <w:pStyle w:val="bp"/>
+        <w:spacing w:before="0" w:after="0"/>
+      </w:pPr>
+    </w:p>
+    <w:p>
+      <w:pPr>
+        <w:pStyle w:val="bp"/>
+        <w:spacing w:before="0" w:after="0"/>
+      </w:pPr>
+    </w:p>
+    <w:p>
+      <w:pPr>
+        <w:pStyle w:val="bp"/>
+        <w:spacing w:before="0" w:after="0"/>
+      </w:pPr>
+    </w:p>
+    <w:p>
+      <w:pPr>
+        <w:pStyle w:val="bp"/>
+        <w:spacing w:before="0" w:after="0"/>
+      </w:pPr>
+    </w:p>
+    <w:p>
+      <w:pPr>
+        <w:pStyle w:val="bp"/>
+        <w:spacing w:before="0" w:after="0"/>
+      </w:pPr>
+    </w:p>
+    <w:p>
+      <w:pPr>
+        <w:pStyle w:val="bp"/>
+        <w:spacing w:before="0" w:after="0"/>
+      </w:pPr>
+    </w:p>
+    <w:p>
+      <w:pPr>
+        <w:pStyle w:val="bp"/>
+        <w:spacing w:before="0" w:after="0"/>
+        <w:ind w:firstLine="720"/>
+      </w:pPr>
+      <w:r>
+        <w:t xml:space="preserve">Timer bar nearly </w:t>
+      </w:r>
+      <w:r>
+        <w:t>gone</w:t>
+      </w:r>
+      <w:r>
+        <w:t xml:space="preserve">                                                          Timer ran out end of round screen displays</w:t>
+      </w:r>
+    </w:p>
+    <w:p>
+      <w:pPr>
+        <w:pStyle w:val="bp"/>
+        <w:spacing w:before="0" w:after="0"/>
+        <w:ind w:firstLine="720"/>
+      </w:pPr>
+    </w:p>
+    <w:p>
+      <w:pPr>
+        <w:pStyle w:val="bp"/>
+        <w:spacing w:before="0" w:after="0"/>
+        <w:ind w:firstLine="720"/>
+      </w:pPr>
+    </w:p>
+    <w:p>
+      <w:pPr>
+        <w:pStyle w:val="bp"/>
+        <w:spacing w:before="0" w:after="0"/>
+        <w:ind w:firstLine="720"/>
+      </w:pPr>
+    </w:p>
+    <w:p>
+      <w:pPr>
+        <w:pStyle w:val="bp"/>
+        <w:spacing w:before="0" w:after="0"/>
+        <w:ind w:firstLine="720"/>
+      </w:pPr>
+    </w:p>
+    <w:p>
+      <w:pPr>
+        <w:pStyle w:val="bp"/>
+        <w:spacing w:before="0" w:after="0"/>
+        <w:ind w:firstLine="720"/>
+      </w:pPr>
+    </w:p>
+    <w:tbl>
+      <w:tblPr>
+        <w:tblW w:w="13178" w:type="dxa"/>
+        <w:tblLayout w:type="fixed"/>
+        <w:tblLook w:val="0000" w:firstRow="0" w:lastRow="0" w:firstColumn="0" w:lastColumn="0" w:noHBand="0" w:noVBand="0"/>
+      </w:tblPr>
+      <w:tblGrid>
+        <w:gridCol w:w="558"/>
+        <w:gridCol w:w="2880"/>
+        <w:gridCol w:w="30"/>
+        <w:gridCol w:w="2686"/>
+        <w:gridCol w:w="5596"/>
+        <w:gridCol w:w="714"/>
+        <w:gridCol w:w="714"/>
+      </w:tblGrid>
+      <w:tr>
+        <w:trPr>
+          <w:cantSplit/>
+          <w:tblHeader/>
+        </w:trPr>
+        <w:tc>
+          <w:tcPr>
+            <w:tcW w:w="3468" w:type="dxa"/>
+            <w:gridSpan w:val="3"/>
+            <w:tcBorders>
+              <w:top w:val="single" w:sz="6" w:space="0" w:color="auto"/>
+              <w:left w:val="single" w:sz="4" w:space="0" w:color="auto"/>
+              <w:bottom w:val="single" w:sz="6" w:space="0" w:color="auto"/>
+              <w:right w:val="single" w:sz="6" w:space="0" w:color="auto"/>
+            </w:tcBorders>
+          </w:tcPr>
+          <w:p>
+            <w:pPr>
+              <w:pStyle w:val="bp"/>
+              <w:spacing w:before="0" w:after="0"/>
+              <w:rPr>
+                <w:b/>
+              </w:rPr>
+            </w:pPr>
+            <w:r>
+              <w:rPr>
+                <w:b/>
+              </w:rPr>
+              <w:t>Test Name</w:t>
+            </w:r>
+          </w:p>
+        </w:tc>
+        <w:tc>
+          <w:tcPr>
+            <w:tcW w:w="9710" w:type="dxa"/>
+            <w:gridSpan w:val="4"/>
+            <w:tcBorders>
+              <w:top w:val="single" w:sz="6" w:space="0" w:color="auto"/>
+              <w:left w:val="single" w:sz="6" w:space="0" w:color="auto"/>
+              <w:bottom w:val="single" w:sz="6" w:space="0" w:color="auto"/>
+              <w:right w:val="single" w:sz="4" w:space="0" w:color="auto"/>
+            </w:tcBorders>
+          </w:tcPr>
+          <w:p>
+            <w:pPr>
+              <w:pStyle w:val="bp"/>
+              <w:spacing w:before="0" w:after="0"/>
+            </w:pPr>
+            <w:r>
+              <w:t xml:space="preserve">Play game </w:t>
+            </w:r>
+          </w:p>
+        </w:tc>
+      </w:tr>
+      <w:tr>
+        <w:trPr>
+          <w:cantSplit/>
+          <w:tblHeader/>
+        </w:trPr>
+        <w:tc>
+          <w:tcPr>
+            <w:tcW w:w="3468" w:type="dxa"/>
+            <w:gridSpan w:val="3"/>
+            <w:tcBorders>
+              <w:top w:val="single" w:sz="6" w:space="0" w:color="auto"/>
+              <w:left w:val="single" w:sz="4" w:space="0" w:color="auto"/>
+              <w:bottom w:val="single" w:sz="6" w:space="0" w:color="auto"/>
+              <w:right w:val="single" w:sz="6" w:space="0" w:color="auto"/>
+            </w:tcBorders>
+          </w:tcPr>
+          <w:p>
+            <w:pPr>
+              <w:pStyle w:val="bp"/>
+              <w:spacing w:before="0" w:after="0"/>
+              <w:rPr>
+                <w:b/>
+              </w:rPr>
+            </w:pPr>
+            <w:r>
+              <w:rPr>
+                <w:b/>
+              </w:rPr>
+              <w:t>Use Case Tested:</w:t>
+            </w:r>
+          </w:p>
+        </w:tc>
+        <w:tc>
+          <w:tcPr>
+            <w:tcW w:w="9710" w:type="dxa"/>
+            <w:gridSpan w:val="4"/>
+            <w:tcBorders>
+              <w:top w:val="single" w:sz="6" w:space="0" w:color="auto"/>
+              <w:left w:val="single" w:sz="6" w:space="0" w:color="auto"/>
+              <w:bottom w:val="single" w:sz="6" w:space="0" w:color="auto"/>
+              <w:right w:val="single" w:sz="4" w:space="0" w:color="auto"/>
+            </w:tcBorders>
+          </w:tcPr>
+          <w:p>
+            <w:pPr>
+              <w:pStyle w:val="bp"/>
+              <w:spacing w:before="0" w:after="0"/>
+            </w:pPr>
+            <w:r>
+              <w:t>Play round-</w:t>
+            </w:r>
+            <w:r>
+              <w:t>Submit score</w:t>
+            </w:r>
+          </w:p>
+        </w:tc>
+      </w:tr>
+      <w:tr>
+        <w:trPr>
+          <w:cantSplit/>
+          <w:trHeight w:val="711"/>
+          <w:tblHeader/>
+        </w:trPr>
+        <w:tc>
+          <w:tcPr>
+            <w:tcW w:w="3468" w:type="dxa"/>
+            <w:gridSpan w:val="3"/>
+            <w:tcBorders>
+              <w:top w:val="single" w:sz="6" w:space="0" w:color="auto"/>
+              <w:left w:val="single" w:sz="4" w:space="0" w:color="auto"/>
+              <w:bottom w:val="single" w:sz="6" w:space="0" w:color="auto"/>
+              <w:right w:val="single" w:sz="6" w:space="0" w:color="auto"/>
+            </w:tcBorders>
+          </w:tcPr>
+          <w:p>
+            <w:pPr>
+              <w:pStyle w:val="bp"/>
+              <w:spacing w:before="0" w:after="0"/>
+              <w:rPr>
+                <w:b/>
+              </w:rPr>
+            </w:pPr>
+            <w:r>
+              <w:rPr>
+                <w:b/>
+              </w:rPr>
+              <w:t>Test Description:</w:t>
+            </w:r>
+          </w:p>
+        </w:tc>
+        <w:tc>
+          <w:tcPr>
+            <w:tcW w:w="9710" w:type="dxa"/>
+            <w:gridSpan w:val="4"/>
+            <w:tcBorders>
+              <w:top w:val="single" w:sz="6" w:space="0" w:color="auto"/>
+              <w:left w:val="single" w:sz="6" w:space="0" w:color="auto"/>
+              <w:bottom w:val="single" w:sz="6" w:space="0" w:color="auto"/>
+              <w:right w:val="single" w:sz="4" w:space="0" w:color="auto"/>
+            </w:tcBorders>
+          </w:tcPr>
+          <w:p>
+            <w:pPr>
+              <w:pStyle w:val="bp"/>
+            </w:pPr>
+            <w:r>
+              <w:t xml:space="preserve">Verify </w:t>
+            </w:r>
+            <w:r>
+              <w:t>that score is submitted at the end of rounds and game</w:t>
+            </w:r>
+          </w:p>
+        </w:tc>
+      </w:tr>
+      <w:tr>
+        <w:trPr>
+          <w:cantSplit/>
+          <w:tblHeader/>
+        </w:trPr>
+        <w:tc>
+          <w:tcPr>
+            <w:tcW w:w="3468" w:type="dxa"/>
+            <w:gridSpan w:val="3"/>
+            <w:tcBorders>
+              <w:top w:val="single" w:sz="4" w:space="0" w:color="auto"/>
+              <w:left w:val="single" w:sz="4" w:space="0" w:color="auto"/>
+              <w:bottom w:val="single" w:sz="6" w:space="0" w:color="auto"/>
+              <w:right w:val="single" w:sz="6" w:space="0" w:color="auto"/>
+            </w:tcBorders>
+          </w:tcPr>
+          <w:p>
+            <w:pPr>
+              <w:pStyle w:val="bp"/>
+              <w:spacing w:before="0" w:after="0"/>
+              <w:rPr>
+                <w:b/>
+              </w:rPr>
+            </w:pPr>
+            <w:r>
+              <w:rPr>
+                <w:b/>
+              </w:rPr>
+              <w:t>Pre-conditions</w:t>
+            </w:r>
+          </w:p>
+        </w:tc>
+        <w:tc>
+          <w:tcPr>
+            <w:tcW w:w="9710" w:type="dxa"/>
+            <w:gridSpan w:val="4"/>
+            <w:tcBorders>
+              <w:top w:val="single" w:sz="4" w:space="0" w:color="auto"/>
+              <w:left w:val="single" w:sz="6" w:space="0" w:color="auto"/>
+              <w:bottom w:val="single" w:sz="6" w:space="0" w:color="auto"/>
+              <w:right w:val="single" w:sz="4" w:space="0" w:color="auto"/>
+            </w:tcBorders>
+          </w:tcPr>
+          <w:p>
+            <w:pPr>
+              <w:pStyle w:val="bp"/>
+            </w:pPr>
+            <w:r>
+              <w:t xml:space="preserve">User must </w:t>
+            </w:r>
+            <w:r>
+              <w:t>finished a round or game</w:t>
+            </w:r>
+            <w:r>
+              <w:t xml:space="preserve"> </w:t>
+            </w:r>
+          </w:p>
+          <w:p>
+            <w:pPr>
+              <w:pStyle w:val="bp"/>
+            </w:pPr>
+            <w:r>
+              <w:t>Game screen must be open</w:t>
+            </w:r>
+          </w:p>
+        </w:tc>
+      </w:tr>
+      <w:tr>
+        <w:trPr>
+          <w:cantSplit/>
+          <w:tblHeader/>
+        </w:trPr>
+        <w:tc>
+          <w:tcPr>
+            <w:tcW w:w="3468" w:type="dxa"/>
+            <w:gridSpan w:val="3"/>
+            <w:tcBorders>
+              <w:top w:val="single" w:sz="6" w:space="0" w:color="auto"/>
+              <w:left w:val="single" w:sz="4" w:space="0" w:color="auto"/>
+              <w:bottom w:val="single" w:sz="6" w:space="0" w:color="auto"/>
+              <w:right w:val="single" w:sz="6" w:space="0" w:color="auto"/>
+            </w:tcBorders>
+          </w:tcPr>
+          <w:p>
+            <w:pPr>
+              <w:pStyle w:val="bp"/>
+              <w:spacing w:before="0" w:after="0"/>
+              <w:rPr>
+                <w:b/>
+              </w:rPr>
+            </w:pPr>
+            <w:r>
+              <w:rPr>
+                <w:b/>
+              </w:rPr>
+              <w:t>Post-conditions</w:t>
+            </w:r>
+          </w:p>
+        </w:tc>
+        <w:tc>
+          <w:tcPr>
+            <w:tcW w:w="9710" w:type="dxa"/>
+            <w:gridSpan w:val="4"/>
+            <w:tcBorders>
+              <w:top w:val="single" w:sz="6" w:space="0" w:color="auto"/>
+              <w:left w:val="single" w:sz="6" w:space="0" w:color="auto"/>
+              <w:bottom w:val="single" w:sz="6" w:space="0" w:color="auto"/>
+              <w:right w:val="single" w:sz="4" w:space="0" w:color="auto"/>
+            </w:tcBorders>
+          </w:tcPr>
+          <w:p>
+            <w:pPr>
+              <w:pStyle w:val="bp"/>
+            </w:pPr>
+            <w:r>
+              <w:t>Score should be submitted to database.</w:t>
+            </w:r>
+          </w:p>
+        </w:tc>
+      </w:tr>
+      <w:tr>
+        <w:trPr>
+          <w:cantSplit/>
+          <w:tblHeader/>
+        </w:trPr>
+        <w:tc>
+          <w:tcPr>
+            <w:tcW w:w="3438" w:type="dxa"/>
+            <w:gridSpan w:val="2"/>
+            <w:tcBorders>
+              <w:top w:val="single" w:sz="6" w:space="0" w:color="auto"/>
+              <w:left w:val="single" w:sz="4" w:space="0" w:color="auto"/>
+              <w:bottom w:val="single" w:sz="6" w:space="0" w:color="auto"/>
+              <w:right w:val="single" w:sz="6" w:space="0" w:color="auto"/>
+            </w:tcBorders>
+          </w:tcPr>
+          <w:p>
+            <w:pPr>
+              <w:pStyle w:val="bp"/>
+              <w:rPr>
+                <w:b/>
+              </w:rPr>
+            </w:pPr>
+            <w:r>
+              <w:rPr>
+                <w:b/>
+              </w:rPr>
+              <w:t>Notes:</w:t>
+            </w:r>
+          </w:p>
+        </w:tc>
+        <w:tc>
+          <w:tcPr>
+            <w:tcW w:w="9740" w:type="dxa"/>
+            <w:gridSpan w:val="5"/>
+            <w:tcBorders>
+              <w:top w:val="single" w:sz="6" w:space="0" w:color="auto"/>
+              <w:left w:val="single" w:sz="6" w:space="0" w:color="auto"/>
+              <w:bottom w:val="single" w:sz="6" w:space="0" w:color="auto"/>
+              <w:right w:val="single" w:sz="4" w:space="0" w:color="auto"/>
+            </w:tcBorders>
+          </w:tcPr>
+          <w:p>
+            <w:pPr>
+              <w:pStyle w:val="bp"/>
+              <w:spacing w:before="0" w:after="0"/>
+              <w:rPr>
+                <w:b/>
+                <w:bCs/>
+              </w:rPr>
+            </w:pPr>
+          </w:p>
+          <w:p>
+            <w:pPr>
+              <w:pStyle w:val="bp"/>
+              <w:spacing w:before="0" w:after="0"/>
+              <w:rPr>
+                <w:b/>
+                <w:bCs/>
+              </w:rPr>
+            </w:pPr>
+          </w:p>
+          <w:p>
+            <w:pPr>
+              <w:pStyle w:val="bp"/>
+              <w:spacing w:before="0" w:after="0"/>
+              <w:rPr>
+                <w:b/>
+                <w:bCs/>
+              </w:rPr>
+            </w:pPr>
+          </w:p>
+        </w:tc>
+      </w:tr>
+      <w:tr>
+        <w:trPr>
+          <w:cantSplit/>
+          <w:tblHeader/>
+        </w:trPr>
+        <w:tc>
+          <w:tcPr>
+            <w:tcW w:w="3438" w:type="dxa"/>
+            <w:gridSpan w:val="2"/>
+            <w:tcBorders>
+              <w:top w:val="single" w:sz="6" w:space="0" w:color="auto"/>
+              <w:left w:val="single" w:sz="4" w:space="0" w:color="auto"/>
+              <w:bottom w:val="single" w:sz="4" w:space="0" w:color="auto"/>
+              <w:right w:val="single" w:sz="6" w:space="0" w:color="auto"/>
+            </w:tcBorders>
+          </w:tcPr>
+          <w:p>
+            <w:pPr>
+              <w:pStyle w:val="bp"/>
+              <w:rPr>
+                <w:b/>
+              </w:rPr>
+            </w:pPr>
+            <w:r>
+              <w:rPr>
+                <w:b/>
+              </w:rPr>
+              <w:t>Result (Pass/Fail/Warning/Incomplete)</w:t>
+            </w:r>
+          </w:p>
+        </w:tc>
+        <w:tc>
+          <w:tcPr>
+            <w:tcW w:w="9740" w:type="dxa"/>
+            <w:gridSpan w:val="5"/>
+            <w:tcBorders>
+              <w:top w:val="single" w:sz="6" w:space="0" w:color="auto"/>
+              <w:left w:val="single" w:sz="6" w:space="0" w:color="auto"/>
+              <w:bottom w:val="single" w:sz="4" w:space="0" w:color="auto"/>
+              <w:right w:val="single" w:sz="4" w:space="0" w:color="auto"/>
+            </w:tcBorders>
+          </w:tcPr>
+          <w:p>
+            <w:pPr>
+              <w:pStyle w:val="bp"/>
+              <w:spacing w:before="0" w:after="0"/>
+              <w:rPr>
+                <w:b/>
+                <w:bCs/>
+              </w:rPr>
+            </w:pPr>
+          </w:p>
+        </w:tc>
+      </w:tr>
+      <w:tr>
+        <w:tblPrEx>
+          <w:tblBorders>
+            <w:top w:val="single" w:sz="6" w:space="0" w:color="auto"/>
+            <w:left w:val="single" w:sz="6" w:space="0" w:color="auto"/>
+            <w:bottom w:val="single" w:sz="6" w:space="0" w:color="auto"/>
+            <w:right w:val="single" w:sz="6" w:space="0" w:color="auto"/>
+            <w:insideH w:val="single" w:sz="6" w:space="0" w:color="auto"/>
+            <w:insideV w:val="single" w:sz="6" w:space="0" w:color="auto"/>
+          </w:tblBorders>
+        </w:tblPrEx>
+        <w:trPr>
+          <w:cantSplit/>
+          <w:trHeight w:val="80"/>
+          <w:tblHeader/>
+        </w:trPr>
+        <w:tc>
+          <w:tcPr>
+            <w:tcW w:w="558" w:type="dxa"/>
+            <w:tcBorders>
+              <w:bottom w:val="single" w:sz="4" w:space="0" w:color="auto"/>
+              <w:right w:val="single" w:sz="4" w:space="0" w:color="auto"/>
+            </w:tcBorders>
+            <w:shd w:val="clear" w:color="auto" w:fill="C0C0C0"/>
+          </w:tcPr>
+          <w:p>
+            <w:pPr>
+              <w:pStyle w:val="bp"/>
+              <w:spacing w:before="0" w:after="0"/>
+            </w:pPr>
+          </w:p>
+        </w:tc>
+        <w:tc>
+          <w:tcPr>
+            <w:tcW w:w="5596" w:type="dxa"/>
+            <w:gridSpan w:val="3"/>
+            <w:tcBorders>
+              <w:left w:val="single" w:sz="4" w:space="0" w:color="auto"/>
+              <w:bottom w:val="single" w:sz="4" w:space="0" w:color="auto"/>
+            </w:tcBorders>
+            <w:shd w:val="clear" w:color="auto" w:fill="C0C0C0"/>
+          </w:tcPr>
+          <w:p>
+            <w:pPr>
+              <w:pStyle w:val="bp"/>
+              <w:spacing w:before="0" w:after="0"/>
+            </w:pPr>
+            <w:r>
+              <w:rPr>
+                <w:b/>
+              </w:rPr>
+              <w:t>TEST STEP</w:t>
+            </w:r>
+          </w:p>
+        </w:tc>
+        <w:tc>
+          <w:tcPr>
+            <w:tcW w:w="5596" w:type="dxa"/>
+            <w:shd w:val="clear" w:color="auto" w:fill="C0C0C0"/>
+          </w:tcPr>
+          <w:p>
+            <w:pPr>
+              <w:pStyle w:val="bp"/>
+              <w:spacing w:before="0" w:after="0"/>
+            </w:pPr>
+            <w:r>
+              <w:rPr>
+                <w:b/>
+              </w:rPr>
+              <w:t>EXPECTED TEST RESULTS</w:t>
+            </w:r>
+          </w:p>
+        </w:tc>
+        <w:tc>
+          <w:tcPr>
+            <w:tcW w:w="714" w:type="dxa"/>
+            <w:shd w:val="clear" w:color="auto" w:fill="C0C0C0"/>
+          </w:tcPr>
+          <w:p>
+            <w:pPr>
+              <w:pStyle w:val="bp"/>
+              <w:spacing w:before="0" w:after="0"/>
+              <w:rPr>
+                <w:b/>
+              </w:rPr>
+            </w:pPr>
+            <w:r>
+              <w:rPr>
+                <w:b/>
+              </w:rPr>
+              <w:t>P</w:t>
+            </w:r>
+          </w:p>
+        </w:tc>
+        <w:tc>
+          <w:tcPr>
+            <w:tcW w:w="714" w:type="dxa"/>
+            <w:shd w:val="clear" w:color="auto" w:fill="C0C0C0"/>
+          </w:tcPr>
+          <w:p>
+            <w:pPr>
+              <w:pStyle w:val="bp"/>
+              <w:spacing w:before="0" w:after="0"/>
+              <w:rPr>
+                <w:b/>
+              </w:rPr>
+            </w:pPr>
+            <w:r>
+              <w:rPr>
+                <w:b/>
+              </w:rPr>
+              <w:t>F</w:t>
+            </w:r>
+          </w:p>
+        </w:tc>
+      </w:tr>
+      <w:tr>
+        <w:tblPrEx>
+          <w:tblBorders>
+            <w:top w:val="single" w:sz="6" w:space="0" w:color="auto"/>
+            <w:left w:val="single" w:sz="6" w:space="0" w:color="auto"/>
+            <w:bottom w:val="single" w:sz="6" w:space="0" w:color="auto"/>
+            <w:right w:val="single" w:sz="6" w:space="0" w:color="auto"/>
+            <w:insideH w:val="single" w:sz="6" w:space="0" w:color="auto"/>
+            <w:insideV w:val="single" w:sz="6" w:space="0" w:color="auto"/>
+          </w:tblBorders>
+        </w:tblPrEx>
+        <w:trPr>
+          <w:cantSplit/>
+          <w:trHeight w:val="462"/>
+        </w:trPr>
+        <w:tc>
+          <w:tcPr>
+            <w:tcW w:w="558" w:type="dxa"/>
+            <w:tcBorders>
+              <w:top w:val="single" w:sz="4" w:space="0" w:color="auto"/>
+              <w:right w:val="single" w:sz="4" w:space="0" w:color="auto"/>
+            </w:tcBorders>
+          </w:tcPr>
+          <w:p>
+            <w:pPr>
+              <w:pStyle w:val="bp"/>
+              <w:spacing w:before="0" w:after="0"/>
+            </w:pPr>
+            <w:r>
+              <w:t>1</w:t>
+            </w:r>
+          </w:p>
+        </w:tc>
+        <w:tc>
+          <w:tcPr>
+            <w:tcW w:w="5596" w:type="dxa"/>
+            <w:gridSpan w:val="3"/>
+            <w:tcBorders>
+              <w:top w:val="single" w:sz="4" w:space="0" w:color="auto"/>
+              <w:left w:val="single" w:sz="4" w:space="0" w:color="auto"/>
+            </w:tcBorders>
+          </w:tcPr>
+          <w:p>
+            <w:pPr>
+              <w:pStyle w:val="bp"/>
+            </w:pPr>
+            <w:r>
+              <w:t>User presses submit score button</w:t>
+            </w:r>
+            <w:r>
+              <w:t xml:space="preserve"> </w:t>
+            </w:r>
+          </w:p>
+        </w:tc>
+        <w:tc>
+          <w:tcPr>
+            <w:tcW w:w="5596" w:type="dxa"/>
+          </w:tcPr>
+          <w:p>
+            <w:pPr>
+              <w:pStyle w:val="bp"/>
+            </w:pPr>
+            <w:r>
+              <w:t>Score should be submitted to the database.</w:t>
+            </w:r>
+            <w:bookmarkStart w:id="0" w:name="_GoBack"/>
+            <w:bookmarkEnd w:id="0"/>
+          </w:p>
+        </w:tc>
+        <w:tc>
+          <w:tcPr>
+            <w:tcW w:w="714" w:type="dxa"/>
+          </w:tcPr>
+          <w:p>
+            <w:pPr>
+              <w:pStyle w:val="bp"/>
+              <w:spacing w:before="0" w:after="0"/>
+              <w:rPr>
+                <w:b/>
+              </w:rPr>
+            </w:pPr>
+          </w:p>
+        </w:tc>
+        <w:tc>
+          <w:tcPr>
+            <w:tcW w:w="714" w:type="dxa"/>
+          </w:tcPr>
+          <w:p>
+            <w:pPr>
+              <w:pStyle w:val="bp"/>
+              <w:spacing w:before="0" w:after="0"/>
+              <w:rPr>
+                <w:b/>
+              </w:rPr>
+            </w:pPr>
+          </w:p>
+        </w:tc>
+      </w:tr>
+    </w:tbl>
+    <w:p>
+      <w:pPr>
+        <w:pStyle w:val="bp"/>
+        <w:spacing w:before="0" w:after="0"/>
+        <w:ind w:firstLine="720"/>
       </w:pPr>
     </w:p>
     <w:sectPr>
@@ -5767,7 +7169,7 @@
         <w:rStyle w:val="PageNumber"/>
         <w:noProof/>
       </w:rPr>
-      <w:t>7</w:t>
+      <w:t>14</w:t>
     </w:r>
     <w:r>
       <w:rPr>
@@ -5804,7 +7206,7 @@
         <w:rStyle w:val="PageNumber"/>
         <w:noProof/>
       </w:rPr>
-      <w:t>7</w:t>
+      <w:t>14</w:t>
     </w:r>
     <w:r>
       <w:rPr>
@@ -9503,7 +10905,7 @@
   <w:style w:type="paragraph" w:default="1" w:styleId="Normal">
     <w:name w:val="Normal"/>
     <w:qFormat/>
-    <w:rsid w:val="00570854"/>
+    <w:rsid w:val="00415751"/>
     <w:rPr>
       <w:sz w:val="22"/>
       <w:lang w:val="en-US" w:eastAsia="en-US"/>

</xml_diff>

<commit_message>
Updated screen shots added submit question
</commit_message>
<xml_diff>
--- a/Play game UAT.docx
+++ b/Play game UAT.docx
@@ -461,26 +461,6 @@
                 <w:color w:val="FF0000"/>
                 <w:sz w:val="24"/>
               </w:rPr>
-              <w:t>Menu screen not displaying correctly (green username text mostly hidden) not part of this test but worth noting</w:t>
-            </w:r>
-          </w:p>
-          <w:p>
-            <w:pPr>
-              <w:pStyle w:val="bp"/>
-              <w:rPr>
-                <w:b/>
-                <w:bCs/>
-                <w:color w:val="FF0000"/>
-                <w:sz w:val="24"/>
-              </w:rPr>
-            </w:pPr>
-            <w:r>
-              <w:rPr>
-                <w:b/>
-                <w:bCs/>
-                <w:color w:val="FF0000"/>
-                <w:sz w:val="24"/>
-              </w:rPr>
               <w:t xml:space="preserve"> </w:t>
             </w:r>
           </w:p>
@@ -539,6 +519,15 @@
                 <w:sz w:val="24"/>
               </w:rPr>
             </w:pPr>
+            <w:r>
+              <w:rPr>
+                <w:b/>
+                <w:bCs/>
+                <w:color w:val="538135" w:themeColor="accent6" w:themeShade="BF"/>
+                <w:sz w:val="24"/>
+              </w:rPr>
+              <w:t>Pass</w:t>
+            </w:r>
           </w:p>
         </w:tc>
       </w:tr>
@@ -4218,7 +4207,7 @@
               <w:rPr>
                 <w:color w:val="0000FF"/>
               </w:rPr>
-              <w:t>Question</w:t>
+              <w:t>Doc was shot in the back because of how much money?</w:t>
             </w:r>
           </w:p>
         </w:tc>
@@ -4242,7 +4231,7 @@
               <w:rPr>
                 <w:color w:val="0000FF"/>
               </w:rPr>
-              <w:t>Incorrect answer</w:t>
+              <w:t>$50</w:t>
             </w:r>
           </w:p>
         </w:tc>
@@ -5304,8 +5293,8 @@
         </w:rPr>
         <w:lastRenderedPageBreak/>
         <w:pict>
-          <v:shape id="_x0000_s1034" type="#_x0000_t75" style="position:absolute;margin-left:282.75pt;margin-top:12pt;width:3in;height:362.35pt;z-index:251669504;mso-position-horizontal-relative:margin;mso-position-vertical-relative:margin">
-            <v:imagedata r:id="rId15" o:title="2018-05-21_15-09-15"/>
+          <v:shape id="_x0000_s1044" type="#_x0000_t75" style="position:absolute;margin-left:263.45pt;margin-top:12pt;width:226.25pt;height:362.35pt;z-index:251673600;mso-position-horizontal-relative:margin;mso-position-vertical-relative:margin">
+            <v:imagedata r:id="rId15" o:title="2018-05-23_20-56-47"/>
             <w10:wrap type="square" anchorx="margin" anchory="margin"/>
           </v:shape>
         </w:pict>
@@ -6435,57 +6424,8 @@
         <w:spacing w:before="0" w:after="0"/>
         <w:ind w:firstLine="720"/>
       </w:pPr>
-    </w:p>
-    <w:p>
-      <w:pPr>
-        <w:pStyle w:val="bp"/>
-        <w:spacing w:before="0" w:after="0"/>
-        <w:ind w:firstLine="720"/>
-      </w:pPr>
-    </w:p>
-    <w:p>
-      <w:pPr>
-        <w:pStyle w:val="bp"/>
-        <w:spacing w:before="0" w:after="0"/>
-        <w:ind w:firstLine="720"/>
-      </w:pPr>
       <w:bookmarkStart w:id="0" w:name="_GoBack"/>
       <w:bookmarkEnd w:id="0"/>
-    </w:p>
-    <w:p>
-      <w:pPr>
-        <w:pStyle w:val="bp"/>
-        <w:spacing w:before="0" w:after="0"/>
-        <w:ind w:firstLine="720"/>
-      </w:pPr>
-    </w:p>
-    <w:p>
-      <w:pPr>
-        <w:pStyle w:val="bp"/>
-        <w:spacing w:before="0" w:after="0"/>
-        <w:ind w:firstLine="720"/>
-      </w:pPr>
-    </w:p>
-    <w:p>
-      <w:pPr>
-        <w:pStyle w:val="bp"/>
-        <w:spacing w:before="0" w:after="0"/>
-        <w:ind w:firstLine="720"/>
-      </w:pPr>
-    </w:p>
-    <w:p>
-      <w:pPr>
-        <w:pStyle w:val="bp"/>
-        <w:spacing w:before="0" w:after="0"/>
-        <w:ind w:firstLine="720"/>
-      </w:pPr>
-    </w:p>
-    <w:p>
-      <w:pPr>
-        <w:pStyle w:val="bp"/>
-        <w:spacing w:before="0" w:after="0"/>
-        <w:ind w:firstLine="720"/>
-      </w:pPr>
     </w:p>
     <w:sectPr>
       <w:headerReference w:type="default" r:id="rId19"/>
@@ -6593,7 +6533,7 @@
         <w:rStyle w:val="PageNumber"/>
         <w:noProof/>
       </w:rPr>
-      <w:t>13</w:t>
+      <w:t>14</w:t>
     </w:r>
     <w:r>
       <w:rPr>
@@ -6630,7 +6570,7 @@
         <w:rStyle w:val="PageNumber"/>
         <w:noProof/>
       </w:rPr>
-      <w:t>15</w:t>
+      <w:t>14</w:t>
     </w:r>
     <w:r>
       <w:rPr>

</xml_diff>